<commit_message>
Automatic update of files.
</commit_message>
<xml_diff>
--- a/Logging_DALARNAS_LAN/Logging_ALVDALEN/klagomål/A 30234-2023 fsc-klagomål.docx
+++ b/Logging_DALARNAS_LAN/Logging_ALVDALEN/klagomål/A 30234-2023 fsc-klagomål.docx
@@ -17,7 +17,7 @@
     </w:p>
     <w:p>
       <w:r>
-        <w:t>Nedan presenteras fynd av naturvårdsarter och fridlysta arter som gjorts i det avverkningsanmälda området, samt relevanta utdrag ur standarderna för FSC och PEFC. I BILAGA 1 finns artfakta om fridlysta arter.</w:t>
+        <w:t>Nedan presenteras fynd av naturvårdsarter och fridlysta arter som gjorts i det avverkningsanmälda området, samt relevanta utdrag ur standarderna för FSC, Chain of Custody, Controlled Wood och PEFC. I BILAGA 1 finns artfakta om fridlysta arter.</w:t>
       </w:r>
     </w:p>
     <w:p>
@@ -149,6 +149,17 @@
       </w:r>
     </w:p>
     <w:p>
+      <w:r>
+        <w:rPr>
+          <w:b/>
+        </w:rPr>
+        <w:t xml:space="preserve">1.3.1 </w:t>
+      </w:r>
+      <w:r>
+        <w:t>Tillämpliga lagar och föreskrifter för brukandet av skogen följs.</w:t>
+      </w:r>
+    </w:p>
+    <w:p>
       <w:pPr>
         <w:pStyle w:val="ListBullet"/>
       </w:pPr>
@@ -206,6 +217,36 @@
       </w:r>
     </w:p>
     <w:p>
+      <w:r>
+        <w:rPr>
+          <w:b/>
+        </w:rPr>
+        <w:t xml:space="preserve">6.4.1 </w:t>
+      </w:r>
+      <w:r>
+        <w:t>Följande biotoper undantas från alla skogsbruksåtgärder, förutom åtgärder påkallade för att bevara eller främja biotopens naturliga eller hävdbetingade biologiska mångfald:</w:t>
+      </w:r>
+    </w:p>
+    <w:p>
+      <w:pPr>
+        <w:ind w:left="357"/>
+      </w:pPr>
+      <w:r>
+        <w:t>b) nyckelbiotoper enligt Skogsstyrelsens definition och metod (1995)</w:t>
+      </w:r>
+    </w:p>
+    <w:p>
+      <w:r>
+        <w:rPr>
+          <w:b/>
+        </w:rPr>
+        <w:t xml:space="preserve">6.4.1 </w:t>
+      </w:r>
+      <w:r>
+        <w:t>Bevarandeåtgärder genomförs för de kända förekomster av rödlistade arter som påverkas av skogsbruk.</w:t>
+      </w:r>
+    </w:p>
+    <w:p>
       <w:pPr>
         <w:pStyle w:val="ListBullet"/>
       </w:pPr>
@@ -220,7 +261,160 @@
         <w:rPr>
           <w:i/>
         </w:rPr>
-        <w:t>I det avverkningsanmälda skogsområdet har naturvårdsarter och rödlistade arter sina livsmiljöer och växtplatser.</w:t>
+        <w:t>I det avverkningsanmälda skogsområdet har 9 naturvårdsarter varav 8 rödlistade arter sina livsmiljöer och växtplatser.</w:t>
+      </w:r>
+    </w:p>
+    <w:p>
+      <w:pPr>
+        <w:pStyle w:val="Heading2"/>
+      </w:pPr>
+      <w:r>
+        <w:t>Ur Chain of Custody Certification (FSC-STD-40-004 ver 3.0)</w:t>
+      </w:r>
+    </w:p>
+    <w:p>
+      <w:r>
+        <w:rPr>
+          <w:b/>
+        </w:rPr>
+        <w:t xml:space="preserve">1.3 </w:t>
+      </w:r>
+      <w:r>
+        <w:t xml:space="preserve">The organization shall commit to the FSC values as defined in FSC-POL-01-004 Policy for the Association of Organizations with FSC. </w:t>
+      </w:r>
+    </w:p>
+    <w:p>
+      <w:pPr>
+        <w:pStyle w:val="Heading2"/>
+      </w:pPr>
+      <w:r>
+        <w:t>Ur FSC:s policy för associerade organisationer (FSC-POL-01-004)</w:t>
+      </w:r>
+    </w:p>
+    <w:p>
+      <w:r>
+        <w:t xml:space="preserve">Som ”Chain of Custody”-certifierad organisation är skogsbolaget bunden av de fastställda reglerna i Del 1 Punkt 1 c) i Policy för organisationer associerade med FSC (FSC-POL-01-004 V2-0 EN + SVE version 2012-03-02): </w:t>
+      </w:r>
+    </w:p>
+    <w:p>
+      <w:pPr>
+        <w:pStyle w:val="ListNumber"/>
+      </w:pPr>
+      <w:r>
+        <w:t>De organisationer FSC kan acceptera association med får inte direkt eller indirekt ha några kopplingar till nedanstående, oacceptabla aktiviteter:</w:t>
+      </w:r>
+    </w:p>
+    <w:p>
+      <w:pPr>
+        <w:ind w:left="357"/>
+      </w:pPr>
+      <w:r>
+        <w:t>a) Olaglig skogsavverkning och handel med olagligt avverkat virke eller skogsprodukter</w:t>
+      </w:r>
+    </w:p>
+    <w:p>
+      <w:pPr>
+        <w:ind w:left="357"/>
+      </w:pPr>
+      <w:r>
+        <w:t>...</w:t>
+      </w:r>
+    </w:p>
+    <w:p>
+      <w:pPr>
+        <w:ind w:left="357"/>
+      </w:pPr>
+      <w:r>
+        <w:t>c) Skogsbruk som förstör höga naturvärden</w:t>
+      </w:r>
+    </w:p>
+    <w:p>
+      <w:pPr>
+        <w:ind w:left="357"/>
+      </w:pPr>
+      <w:r>
+        <w:t>d) Betydande omvandling av skog till plantager eller annan, icke skoglig, markanvändning</w:t>
+      </w:r>
+    </w:p>
+    <w:p>
+      <w:pPr>
+        <w:pStyle w:val="ListBullet"/>
+      </w:pPr>
+      <w:r>
+        <w:rPr>
+          <w:b/>
+          <w:i/>
+        </w:rPr>
+        <w:t xml:space="preserve">Kommentar: </w:t>
+      </w:r>
+      <w:r>
+        <w:rPr>
+          <w:i/>
+        </w:rPr>
+        <w:t>Avverkning av skog med höga naturvärden samt skada på fridlysta arter strider både mot FSC Controlled Wood-standarden och FSC:s policy for associerade organisationer.</w:t>
+      </w:r>
+    </w:p>
+    <w:p>
+      <w:pPr>
+        <w:pStyle w:val="Heading2"/>
+      </w:pPr>
+      <w:r>
+        <w:t>Ur FSC Controlled Wood (FSC-STD-40-005)</w:t>
+      </w:r>
+    </w:p>
+    <w:p>
+      <w:r>
+        <w:t>Virke som inte accepteras i FSC-märkta produkter (oacceptabelt ursprung) enligt FSC Controlled Wood (FSC-STD-40-005):</w:t>
+      </w:r>
+    </w:p>
+    <w:p>
+      <w:pPr>
+        <w:pStyle w:val="ListNumber"/>
+      </w:pPr>
+      <w:r>
+        <w:t>Illegalt avverkat virke.</w:t>
+      </w:r>
+    </w:p>
+    <w:p>
+      <w:pPr>
+        <w:pStyle w:val="ListNumber"/>
+      </w:pPr>
+      <w:r>
+        <w:t>...</w:t>
+      </w:r>
+    </w:p>
+    <w:p>
+      <w:pPr>
+        <w:pStyle w:val="ListNumber"/>
+      </w:pPr>
+      <w:r>
+        <w:t>Virke från avverkningar som hotar höga naturvärden.</w:t>
+      </w:r>
+    </w:p>
+    <w:p>
+      <w:pPr>
+        <w:pStyle w:val="ListNumber"/>
+      </w:pPr>
+      <w:r>
+        <w:t>Virke från skog som konverteras till plantager eller icke-skogligt bruk.</w:t>
+      </w:r>
+    </w:p>
+    <w:p>
+      <w:pPr>
+        <w:pStyle w:val="ListBullet"/>
+      </w:pPr>
+      <w:r>
+        <w:rPr>
+          <w:b/>
+          <w:i/>
+        </w:rPr>
+        <w:t xml:space="preserve">Kommentar: </w:t>
+      </w:r>
+      <w:r>
+        <w:rPr>
+          <w:i/>
+        </w:rPr>
+        <w:t>Avverkning av skog med höga naturvärden samt skada på fridlysta arter strider både mot FSC Controlled Wood-standarden och FSC:s policy for associerade organisationer.</w:t>
       </w:r>
     </w:p>
     <w:p>
@@ -252,6 +446,13 @@
           <w:i/>
         </w:rPr>
         <w:t>I den avverkningsanmälda skogen har fridlysta arter sina livsmiljöer och växtplatser. Att skada de fridlysta arternas livsmiljöer, växtplatser eller ekologiska funktion är inte tillåtet enligt artskyddsförordningen</w:t>
+      </w:r>
+    </w:p>
+    <w:p/>
+    <w:p/>
+    <w:p>
+      <w:r>
+        <w:t>Vi förväntar oss att ni återkommer med ett skriftligt svar på vårt klagomål och även beskriver vilka korrigerande åtgärder ni satt in för att rätta till identifierade brister i er efterlevnad av den svenska FSC standarden.</w:t>
       </w:r>
     </w:p>
     <w:p>
@@ -515,7 +716,7 @@
     <w:r>
       <w:tab/>
       <w:tab/>
-      <w:t>2023-10-13</w:t>
+      <w:t>2023-10-22</w:t>
       <w:br/>
       <w:br/>
     </w:r>
@@ -524,7 +725,7 @@
       <w:br/>
     </w:r>
     <w:r>
-      <w:t>Kopia: DNV och FSC</w:t>
+      <w:t>Kopia: Revisor xx och FSC</w:t>
       <w:br/>
     </w:r>
   </w:p>

</xml_diff>